<commit_message>
Review and change of all documentation
Review and change of all documentation
</commit_message>
<xml_diff>
--- a/06-MANUALS/PLAN_DE_MIGRACION/WORD/Plan_de_Migración.docx
+++ b/06-MANUALS/PLAN_DE_MIGRACION/WORD/Plan_de_Migración.docx
@@ -4098,19 +4098,7 @@
         <w:rPr>
           <w:lang w:val="es-CO"/>
         </w:rPr>
-        <w:t>La migración de datos es el proceso mediante el cual realizamos una transferencia de datos de unos sistemas de almacena</w:t>
-      </w:r>
-      <w:r>
-        <w:rPr>
-          <w:lang w:val="es-CO"/>
-        </w:rPr>
-        <w:t>miento de datos a otros, de unos formatos de datos a otros o entre diferentes sistemas informáticos. Los motivos habituales para utilizar la migración de bases de datos son: Actualización a la última versión del software de base de datos para mejorar la se</w:t>
-      </w:r>
-      <w:r>
-        <w:rPr>
-          <w:lang w:val="es-CO"/>
-        </w:rPr>
-        <w:t>guridad y el cumplimiento. Mover datos existentes a una nueva base de datos para reducir costos, mejorar el rendimiento y lograr escalabilidad.</w:t>
+        <w:t>La migración de datos es el proceso mediante el cual realizamos una transferencia de datos de unos sistemas de almacenamiento de datos a otros, de unos formatos de datos a otros o entre diferentes sistemas informáticos. Los motivos habituales para utilizar la migración de bases de datos son: Actualización a la última versión del software de base de datos para mejorar la seguridad y el cumplimiento. Mover datos existentes a una nueva base de datos para reducir costos, mejorar el rendimiento y lograr escalabilidad.</w:t>
       </w:r>
     </w:p>
     <w:p>
@@ -4132,13 +4120,7 @@
         <w:rPr>
           <w:lang w:val="es-CO"/>
         </w:rPr>
-        <w:t>Como todo, la migración no es un proceso 100% confiable, este proceso tiene ciertas desventajas que pueden ocur</w:t>
-      </w:r>
-      <w:r>
-        <w:rPr>
-          <w:lang w:val="es-CO"/>
-        </w:rPr>
-        <w:t>rir en cualquier momento, por lo cual hay que tener siempre un plan de respaldo para en cualquier momento volver atrás y no perder datos o cosas importantes. Algunas desventajas de la migración son:</w:t>
+        <w:t>Como todo, la migración no es un proceso 100% confiable, este proceso tiene ciertas desventajas que pueden ocurrir en cualquier momento, por lo cual hay que tener siempre un plan de respaldo para en cualquier momento volver atrás y no perder datos o cosas importantes. Algunas desventajas de la migración son:</w:t>
       </w:r>
     </w:p>
     <w:p>
@@ -4185,13 +4167,7 @@
         <w:rPr>
           <w:lang w:val="es-CO"/>
         </w:rPr>
-        <w:t xml:space="preserve">2. Pérdida de datos: Tras la transferencia de información se </w:t>
-      </w:r>
-      <w:r>
-        <w:rPr>
-          <w:lang w:val="es-CO"/>
-        </w:rPr>
-        <w:t>pueden llegar a perder datos, no estando disponibles en el lugar de destino.</w:t>
+        <w:t>2. Pérdida de datos: Tras la transferencia de información se pueden llegar a perder datos, no estando disponibles en el lugar de destino.</w:t>
       </w:r>
     </w:p>
     <w:p>
@@ -4253,13 +4229,7 @@
         <w:rPr>
           <w:lang w:val="es-CO"/>
         </w:rPr>
-        <w:t>4. Riesgo de interferencia: Se produce cuando distintas partes interesadas están uti</w:t>
-      </w:r>
-      <w:r>
-        <w:rPr>
-          <w:lang w:val="es-CO"/>
-        </w:rPr>
-        <w:t>lizando la aplicación de origen simultáneamente durante el proceso de transferencia.</w:t>
+        <w:t>4. Riesgo de interferencia: Se produce cuando distintas partes interesadas están utilizando la aplicación de origen simultáneamente durante el proceso de transferencia.</w:t>
       </w:r>
     </w:p>
     <w:p>
@@ -4340,13 +4310,7 @@
         <w:rPr>
           <w:lang w:val="es-CO"/>
         </w:rPr>
-        <w:t xml:space="preserve">La migración de la base de datos ayuda </w:t>
-      </w:r>
-      <w:r>
-        <w:rPr>
-          <w:lang w:val="es-CO"/>
-        </w:rPr>
-        <w:t>a unificar datos dispares para que sean accesibles por diferentes sistemas.</w:t>
+        <w:t>La migración de la base de datos ayuda a unificar datos dispares para que sean accesibles por diferentes sistemas.</w:t>
       </w:r>
     </w:p>
     <w:p>
@@ -4396,13 +4360,7 @@
         <w:rPr>
           <w:lang w:val="es-CO"/>
         </w:rPr>
-        <w:t>Se requiere realizar una migración desde el gestor de base de datos PostgreSQL al gestor Microsoft SQL Server, con diferentes propósitos de forma educativa entendien</w:t>
-      </w:r>
-      <w:r>
-        <w:rPr>
-          <w:lang w:val="es-CO"/>
-        </w:rPr>
-        <w:t>do la importancia de la migración y los pasos que son necesarios para las buenas prácticas de este proceso, culminando el conocimiento en base de datos.</w:t>
+        <w:t>Se requiere realizar una migración desde el gestor de base de datos PostgreSQL al gestor Microsoft SQL Server, con diferentes propósitos de forma educativa entendiendo la importancia de la migración y los pasos que son necesarios para las buenas prácticas de este proceso, culminando el conocimiento en base de datos.</w:t>
       </w:r>
     </w:p>
     <w:p>
@@ -4424,13 +4382,7 @@
         <w:rPr>
           <w:lang w:val="es-CO"/>
         </w:rPr>
-        <w:t xml:space="preserve">Es necesario tener claro el propósito de la migración, ya sea solo trasladar la estructura de la base </w:t>
-      </w:r>
-      <w:r>
-        <w:rPr>
-          <w:lang w:val="es-CO"/>
-        </w:rPr>
-        <w:t xml:space="preserve">de datos de un gestor a otro, o solo el traslado de los datos que se tienen guardados y se </w:t>
+        <w:t xml:space="preserve">Es necesario tener claro el propósito de la migración, ya sea solo trasladar la estructura de la base de datos de un gestor a otro, o solo el traslado de los datos que se tienen guardados y se </w:t>
       </w:r>
       <w:proofErr w:type="gramStart"/>
       <w:r>
@@ -4480,13 +4432,7 @@
         <w:rPr>
           <w:lang w:val="es-CO"/>
         </w:rPr>
-        <w:t>Hay que tener en cuenta diferen</w:t>
-      </w:r>
-      <w:r>
-        <w:rPr>
-          <w:lang w:val="es-CO"/>
-        </w:rPr>
-        <w:t>tes aspectos los cuales cumplen un valor fundamental en una exitosa migración, los cuales son: El tiempo, el tamaño de la estructura de la base de datos, la compatibilidad, planeación, escalabilidad, experiencia entre otros.</w:t>
+        <w:t>Hay que tener en cuenta diferentes aspectos los cuales cumplen un valor fundamental en una exitosa migración, los cuales son: El tiempo, el tamaño de la estructura de la base de datos, la compatibilidad, planeación, escalabilidad, experiencia entre otros.</w:t>
       </w:r>
     </w:p>
     <w:p>
@@ -4508,13 +4454,7 @@
         <w:rPr>
           <w:lang w:val="es-CO"/>
         </w:rPr>
-        <w:t>Teniendo en cuenta todo lo ant</w:t>
-      </w:r>
-      <w:r>
-        <w:rPr>
-          <w:lang w:val="es-CO"/>
-        </w:rPr>
-        <w:t>erior mencionado se procede con la planeación de la respectiva migración de gestor PostgreSQL a Microsoft SQL Server</w:t>
+        <w:t>Teniendo en cuenta todo lo anterior mencionado se procede con la planeación de la respectiva migración de gestor PostgreSQL a Microsoft SQL Server</w:t>
       </w:r>
     </w:p>
     <w:p>
@@ -4725,13 +4665,7 @@
         <w:rPr>
           <w:lang w:val="es-CO"/>
         </w:rPr>
-        <w:t>Para poder realizar una buena migración es necesario primero analizar ambos sistemas gestores de datos, el actual en el cual está almacenado los datos y se encuentra la estructura del mismo, que en nuestro caso es PostgreSQL y el sistema de gestor final en</w:t>
-      </w:r>
-      <w:r>
-        <w:rPr>
-          <w:lang w:val="es-CO"/>
-        </w:rPr>
-        <w:t xml:space="preserve"> el cual se espera trasladar la información ya sea los datos o estructura, para ello se debe tener en cuenta diferentes tipos de elementos:</w:t>
+        <w:t>Para poder realizar una buena migración es necesario primero analizar ambos sistemas gestores de datos, el actual en el cual está almacenado los datos y se encuentra la estructura del mismo, que en nuestro caso es PostgreSQL y el sistema de gestor final en el cual se espera trasladar la información ya sea los datos o estructura, para ello se debe tener en cuenta diferentes tipos de elementos:</w:t>
       </w:r>
     </w:p>
     <w:p>
@@ -4775,13 +4709,7 @@
         <w:rPr>
           <w:lang w:val="es-CO"/>
         </w:rPr>
-        <w:t>t</w:t>
-      </w:r>
-      <w:r>
-        <w:rPr>
-          <w:lang w:val="es-CO"/>
-        </w:rPr>
-        <w:t>ype_document</w:t>
+        <w:t>type_document</w:t>
       </w:r>
       <w:proofErr w:type="spellEnd"/>
       <w:r>
@@ -4886,10 +4814,7 @@
       </w:r>
       <w:proofErr w:type="spellStart"/>
       <w:r>
-        <w:t>second</w:t>
-      </w:r>
-      <w:r>
-        <w:t>_name</w:t>
+        <w:t>second_name</w:t>
       </w:r>
       <w:proofErr w:type="spellEnd"/>
       <w:r>
@@ -5235,13 +5160,7 @@
         <w:rPr>
           <w:lang w:val="es-CO"/>
         </w:rPr>
-        <w:t>”, sus 3 atrib</w:t>
-      </w:r>
-      <w:r>
-        <w:rPr>
-          <w:lang w:val="es-CO"/>
-        </w:rPr>
-        <w:t>utos son:</w:t>
+        <w:t>”, sus 3 atributos son:</w:t>
       </w:r>
     </w:p>
     <w:p>
@@ -5425,10 +5344,7 @@
       </w:r>
       <w:proofErr w:type="spellEnd"/>
       <w:r>
-        <w:t xml:space="preserve"> so</w:t>
-      </w:r>
-      <w:r>
-        <w:t>n:</w:t>
+        <w:t xml:space="preserve"> son:</w:t>
       </w:r>
     </w:p>
     <w:p>
@@ -5850,13 +5766,7 @@
         <w:rPr>
           <w:lang w:val="es-CO"/>
         </w:rPr>
-        <w:t>” sus 4 atribut</w:t>
-      </w:r>
-      <w:r>
-        <w:rPr>
-          <w:lang w:val="es-CO"/>
-        </w:rPr>
-        <w:t>os son:</w:t>
+        <w:t>” sus 4 atributos son:</w:t>
       </w:r>
     </w:p>
     <w:p>
@@ -6418,13 +6328,7 @@
         <w:rPr>
           <w:lang w:val="es-CO"/>
         </w:rPr>
-        <w:t>" sus 2 at</w:t>
-      </w:r>
-      <w:r>
-        <w:rPr>
-          <w:lang w:val="es-CO"/>
-        </w:rPr>
-        <w:t>ributos son:</w:t>
+        <w:t>" sus 2 atributos son:</w:t>
       </w:r>
     </w:p>
     <w:p>
@@ -6559,10 +6463,13 @@
         </w:rPr>
       </w:pPr>
       <w:r>
-        <w:rPr>
-          <w:lang w:val="es-CO"/>
-        </w:rPr>
-        <w:t>La tabla "</w:t>
+        <w:t xml:space="preserve">La table </w:t>
+      </w:r>
+      <w:r>
+        <w:rPr>
+          <w:lang w:val="es-CO"/>
+        </w:rPr>
+        <w:t>"</w:t>
       </w:r>
       <w:proofErr w:type="spellStart"/>
       <w:r>
@@ -6576,6 +6483,67 @@
         <w:rPr>
           <w:lang w:val="es-CO"/>
         </w:rPr>
+        <w:t>" su 1 atributos es:</w:t>
+      </w:r>
+    </w:p>
+    <w:p>
+      <w:pPr>
+        <w:ind w:left="1440"/>
+        <w:rPr>
+          <w:lang w:val="es-CO"/>
+        </w:rPr>
+      </w:pPr>
+      <w:proofErr w:type="spellStart"/>
+      <w:r>
+        <w:rPr>
+          <w:lang w:val="es-CO"/>
+        </w:rPr>
+        <w:t>number_quarter</w:t>
+      </w:r>
+      <w:proofErr w:type="spellEnd"/>
+      <w:r>
+        <w:rPr>
+          <w:lang w:val="es-CO"/>
+        </w:rPr>
+        <w:t>.</w:t>
+      </w:r>
+    </w:p>
+    <w:p/>
+    <w:p>
+      <w:pPr>
+        <w:numPr>
+          <w:ilvl w:val="1"/>
+          <w:numId w:val="7"/>
+        </w:numPr>
+        <w:rPr>
+          <w:lang w:val="es-CO"/>
+        </w:rPr>
+      </w:pPr>
+      <w:r>
+        <w:rPr>
+          <w:lang w:val="es-CO"/>
+        </w:rPr>
+        <w:t xml:space="preserve">La tabla </w:t>
+      </w:r>
+      <w:bookmarkStart w:id="5" w:name="_Hlk98925943"/>
+      <w:r>
+        <w:rPr>
+          <w:lang w:val="es-CO"/>
+        </w:rPr>
+        <w:t>"</w:t>
+      </w:r>
+      <w:proofErr w:type="spellStart"/>
+      <w:r>
+        <w:rPr>
+          <w:lang w:val="es-CO"/>
+        </w:rPr>
+        <w:t>news</w:t>
+      </w:r>
+      <w:proofErr w:type="spellEnd"/>
+      <w:r>
+        <w:rPr>
+          <w:lang w:val="es-CO"/>
+        </w:rPr>
         <w:t xml:space="preserve">" </w:t>
       </w:r>
       <w:proofErr w:type="gramStart"/>
@@ -6600,21 +6568,76 @@
           <w:lang w:val="es-CO"/>
         </w:rPr>
       </w:pPr>
+      <w:r>
+        <w:rPr>
+          <w:lang w:val="es-CO"/>
+        </w:rPr>
+        <w:t xml:space="preserve">Id, </w:t>
+      </w:r>
       <w:proofErr w:type="spellStart"/>
       <w:r>
         <w:rPr>
           <w:lang w:val="es-CO"/>
         </w:rPr>
-        <w:t>number_quarter</w:t>
+        <w:t>userid</w:t>
       </w:r>
       <w:proofErr w:type="spellEnd"/>
       <w:r>
         <w:rPr>
           <w:lang w:val="es-CO"/>
         </w:rPr>
+        <w:t xml:space="preserve">, </w:t>
+      </w:r>
+      <w:proofErr w:type="spellStart"/>
+      <w:r>
+        <w:rPr>
+          <w:lang w:val="es-CO"/>
+        </w:rPr>
+        <w:t>text</w:t>
+      </w:r>
+      <w:proofErr w:type="spellEnd"/>
+      <w:r>
+        <w:rPr>
+          <w:lang w:val="es-CO"/>
+        </w:rPr>
+        <w:t xml:space="preserve">, </w:t>
+      </w:r>
+      <w:proofErr w:type="spellStart"/>
+      <w:r>
+        <w:rPr>
+          <w:lang w:val="es-CO"/>
+        </w:rPr>
+        <w:t>image</w:t>
+      </w:r>
+      <w:proofErr w:type="spellEnd"/>
+      <w:r>
+        <w:rPr>
+          <w:lang w:val="es-CO"/>
+        </w:rPr>
         <w:t>.</w:t>
       </w:r>
     </w:p>
+    <w:bookmarkEnd w:id="5"/>
+    <w:p>
+      <w:pPr>
+        <w:rPr>
+          <w:lang w:val="es-CO"/>
+        </w:rPr>
+      </w:pPr>
+      <w:r>
+        <w:rPr>
+          <w:lang w:val="es-CO"/>
+        </w:rPr>
+        <w:tab/>
+        <w:t xml:space="preserve"> </w:t>
+      </w:r>
+      <w:r>
+        <w:rPr>
+          <w:lang w:val="es-CO"/>
+        </w:rPr>
+        <w:tab/>
+      </w:r>
+    </w:p>
     <w:p>
       <w:pPr>
         <w:rPr>
@@ -6629,18 +6652,12 @@
           <w:lang w:val="es-CO"/>
         </w:rPr>
       </w:pPr>
-      <w:bookmarkStart w:id="5" w:name="_Toc83296080"/>
-      <w:r>
-        <w:rPr>
-          <w:lang w:val="es-CO"/>
-        </w:rPr>
-        <w:t>Número d</w:t>
-      </w:r>
-      <w:r>
-        <w:rPr>
-          <w:lang w:val="es-CO"/>
-        </w:rPr>
-        <w:t xml:space="preserve">e claves foráneas. </w:t>
+      <w:bookmarkStart w:id="6" w:name="_Toc83296080"/>
+      <w:r>
+        <w:rPr>
+          <w:lang w:val="es-CO"/>
+        </w:rPr>
+        <w:t xml:space="preserve">Número de claves foráneas. </w:t>
       </w:r>
       <w:proofErr w:type="spellStart"/>
       <w:r>
@@ -6670,7 +6687,7 @@
         </w:rPr>
         <w:t>. (RD):</w:t>
       </w:r>
-      <w:bookmarkEnd w:id="5"/>
+      <w:bookmarkEnd w:id="6"/>
       <w:r>
         <w:rPr>
           <w:lang w:val="es-CO"/>
@@ -6689,7 +6706,13 @@
           <w:lang w:val="es-CO"/>
         </w:rPr>
         <w:tab/>
-        <w:t>El número de llaves primarias son: 26</w:t>
+        <w:t>El número de llaves primarias son: 2</w:t>
+      </w:r>
+      <w:r>
+        <w:rPr>
+          <w:lang w:val="es-CO"/>
+        </w:rPr>
+        <w:t>7</w:t>
       </w:r>
     </w:p>
     <w:p>
@@ -6717,7 +6740,13 @@
         <w:rPr>
           <w:lang w:val="es-CO"/>
         </w:rPr>
-        <w:t xml:space="preserve"> 33</w:t>
+        <w:t xml:space="preserve"> 3</w:t>
+      </w:r>
+      <w:r>
+        <w:rPr>
+          <w:lang w:val="es-CO"/>
+        </w:rPr>
+        <w:t>4</w:t>
       </w:r>
     </w:p>
     <w:p>
@@ -6734,32 +6763,46 @@
           <w:lang w:val="es-CO"/>
         </w:rPr>
       </w:pPr>
-      <w:bookmarkStart w:id="6" w:name="_Toc83296081"/>
+      <w:bookmarkStart w:id="7" w:name="_Toc83296081"/>
       <w:r>
         <w:rPr>
           <w:lang w:val="es-CO"/>
         </w:rPr>
         <w:t>Número de Objetos de conversión no trivial:</w:t>
       </w:r>
-      <w:bookmarkEnd w:id="6"/>
-    </w:p>
-    <w:p>
-      <w:pPr>
-        <w:rPr>
-          <w:lang w:val="es-CO"/>
-        </w:rPr>
-      </w:pPr>
-      <w:r>
-        <w:rPr>
-          <w:lang w:val="es-CO"/>
-        </w:rPr>
-        <w:t xml:space="preserve">           Número de objeto de conversión no trivial: 2 (serial- int </w:t>
+      <w:bookmarkEnd w:id="7"/>
+    </w:p>
+    <w:p>
+      <w:pPr>
+        <w:rPr>
+          <w:lang w:val="es-CO"/>
+        </w:rPr>
+      </w:pPr>
+      <w:r>
+        <w:rPr>
+          <w:lang w:val="es-CO"/>
+        </w:rPr>
+        <w:t xml:space="preserve">           Número de objeto de conversión no trivial: 2 (serial- </w:t>
       </w:r>
       <w:proofErr w:type="spellStart"/>
       <w:r>
         <w:rPr>
           <w:lang w:val="es-CO"/>
         </w:rPr>
+        <w:t>int</w:t>
+      </w:r>
+      <w:proofErr w:type="spellEnd"/>
+      <w:r>
+        <w:rPr>
+          <w:lang w:val="es-CO"/>
+        </w:rPr>
+        <w:t xml:space="preserve"> </w:t>
+      </w:r>
+      <w:proofErr w:type="spellStart"/>
+      <w:r>
+        <w:rPr>
+          <w:lang w:val="es-CO"/>
+        </w:rPr>
         <w:t>identity</w:t>
       </w:r>
       <w:proofErr w:type="spellEnd"/>
@@ -6767,13 +6810,7 @@
         <w:rPr>
           <w:lang w:val="es-CO"/>
         </w:rPr>
-        <w:t>), (int4,</w:t>
-      </w:r>
-      <w:r>
-        <w:rPr>
-          <w:lang w:val="es-CO"/>
-        </w:rPr>
-        <w:t xml:space="preserve"> int32 - int)</w:t>
+        <w:t>), (int4, int32 - int)</w:t>
       </w:r>
     </w:p>
     <w:p>
@@ -6790,14 +6827,14 @@
           <w:lang w:val="es-CO"/>
         </w:rPr>
       </w:pPr>
-      <w:bookmarkStart w:id="7" w:name="_Toc83296082"/>
+      <w:bookmarkStart w:id="8" w:name="_Toc83296082"/>
       <w:r>
         <w:rPr>
           <w:lang w:val="es-CO"/>
         </w:rPr>
         <w:t>Otros aspectos a evaluar:</w:t>
       </w:r>
-      <w:bookmarkEnd w:id="7"/>
+      <w:bookmarkEnd w:id="8"/>
     </w:p>
     <w:p>
       <w:pPr>
@@ -6861,6 +6898,7 @@
         <w:rPr>
           <w:lang w:val="es-CO"/>
         </w:rPr>
+        <w:lastRenderedPageBreak/>
         <w:t>Existencia de documentación del sistema.</w:t>
       </w:r>
     </w:p>
@@ -6878,13 +6916,7 @@
         <w:rPr>
           <w:lang w:val="es-CO"/>
         </w:rPr>
-        <w:t>Requisitos de diseñ</w:t>
-      </w:r>
-      <w:r>
-        <w:rPr>
-          <w:lang w:val="es-CO"/>
-        </w:rPr>
-        <w:t>o tales como la alta disponibilidad y replicación.</w:t>
+        <w:t>Requisitos de diseño tales como la alta disponibilidad y replicación.</w:t>
       </w:r>
     </w:p>
     <w:p>
@@ -6947,7 +6979,6 @@
         <w:rPr>
           <w:lang w:val="es-CO"/>
         </w:rPr>
-        <w:lastRenderedPageBreak/>
         <w:t>hardware como consecuencia de la migración.</w:t>
       </w:r>
     </w:p>
@@ -6965,13 +6996,7 @@
         <w:rPr>
           <w:lang w:val="es-CO"/>
         </w:rPr>
-        <w:t>Cualificación y experiencia del personal involucrado en la migra</w:t>
-      </w:r>
-      <w:r>
-        <w:rPr>
-          <w:lang w:val="es-CO"/>
-        </w:rPr>
-        <w:t>ción.</w:t>
+        <w:t>Cualificación y experiencia del personal involucrado en la migración.</w:t>
       </w:r>
     </w:p>
     <w:p>
@@ -7093,21 +7118,15 @@
           <w:lang w:val="es-CO"/>
         </w:rPr>
       </w:pPr>
-      <w:bookmarkStart w:id="8" w:name="_Toc83296083"/>
+      <w:bookmarkStart w:id="9" w:name="_Toc83296083"/>
       <w:r>
         <w:rPr>
           <w:lang w:val="es-CO"/>
         </w:rPr>
         <w:lastRenderedPageBreak/>
-        <w:t>ANÁLISIS DE MIGRA</w:t>
-      </w:r>
-      <w:r>
-        <w:rPr>
-          <w:lang w:val="es-CO"/>
-        </w:rPr>
-        <w:t>CIÓN</w:t>
-      </w:r>
-      <w:bookmarkEnd w:id="8"/>
+        <w:t>ANÁLISIS DE MIGRACIÓN</w:t>
+      </w:r>
+      <w:bookmarkEnd w:id="9"/>
     </w:p>
     <w:p>
       <w:pPr>
@@ -12120,7 +12139,7 @@
           <w:lang w:val="es-CO"/>
         </w:rPr>
       </w:pPr>
-      <w:bookmarkStart w:id="9" w:name="_Toc83296084"/>
+      <w:bookmarkStart w:id="10" w:name="_Toc83296084"/>
       <w:r>
         <w:rPr>
           <w:lang w:val="es-CO"/>
@@ -12128,7 +12147,7 @@
         <w:lastRenderedPageBreak/>
         <w:t>ESTRATEGIA DE MIGRACIÓN (PLAN DE MIGRACIÓN)</w:t>
       </w:r>
-      <w:bookmarkEnd w:id="9"/>
+      <w:bookmarkEnd w:id="10"/>
     </w:p>
     <w:p>
       <w:pPr>
@@ -12137,14 +12156,14 @@
           <w:lang w:val="es-CO"/>
         </w:rPr>
       </w:pPr>
-      <w:bookmarkStart w:id="10" w:name="_Toc83296085"/>
+      <w:bookmarkStart w:id="11" w:name="_Toc83296085"/>
       <w:r>
         <w:rPr>
           <w:lang w:val="es-CO"/>
         </w:rPr>
         <w:t>ELABORAR PLAN DE EJECUCIÓN</w:t>
       </w:r>
-      <w:bookmarkEnd w:id="10"/>
+      <w:bookmarkEnd w:id="11"/>
     </w:p>
     <w:p>
       <w:pPr>
@@ -12187,8 +12206,8 @@
         </w:rPr>
         <w:t>” como se muestra en el código.</w:t>
       </w:r>
-      <w:bookmarkStart w:id="11" w:name="_heading=h.ha9mg4jd36at" w:colFirst="0" w:colLast="0"/>
-      <w:bookmarkEnd w:id="11"/>
+      <w:bookmarkStart w:id="12" w:name="_heading=h.ha9mg4jd36at" w:colFirst="0" w:colLast="0"/>
+      <w:bookmarkEnd w:id="12"/>
       <w:r>
         <w:rPr>
           <w:noProof/>
@@ -12240,31 +12259,19 @@
         <w:rPr>
           <w:lang w:val="es-CO"/>
         </w:rPr>
-        <w:t>D</w:t>
-      </w:r>
-      <w:r>
-        <w:rPr>
-          <w:lang w:val="es-CO"/>
-        </w:rPr>
-        <w:t xml:space="preserve">espués se </w:t>
-      </w:r>
-      <w:r>
-        <w:rPr>
-          <w:lang w:val="es-CO"/>
-        </w:rPr>
-        <w:t>digita el nombre de la máquina en la cual se encuentra la base de datos y por último agrega el nombre que se le asignó a la Data Base de Microsoft SQL Server.</w:t>
-      </w:r>
-    </w:p>
-    <w:p>
-      <w:pPr>
-        <w:rPr>
-          <w:lang w:val="es-CO"/>
-        </w:rPr>
-      </w:pPr>
-    </w:p>
-    <w:p>
-      <w:bookmarkStart w:id="12" w:name="_heading=h.il1ilgr4y8dn" w:colFirst="0" w:colLast="0"/>
-      <w:bookmarkEnd w:id="12"/>
+        <w:t>Después se digita el nombre de la máquina en la cual se encuentra la base de datos y por último agrega el nombre que se le asignó a la Data Base de Microsoft SQL Server.</w:t>
+      </w:r>
+    </w:p>
+    <w:p>
+      <w:pPr>
+        <w:rPr>
+          <w:lang w:val="es-CO"/>
+        </w:rPr>
+      </w:pPr>
+    </w:p>
+    <w:p>
+      <w:bookmarkStart w:id="13" w:name="_heading=h.il1ilgr4y8dn" w:colFirst="0" w:colLast="0"/>
+      <w:bookmarkEnd w:id="13"/>
       <w:r>
         <w:rPr>
           <w:noProof/>
@@ -12316,21 +12323,15 @@
           <w:lang w:val="es-CO"/>
         </w:rPr>
       </w:pPr>
-      <w:bookmarkStart w:id="13" w:name="_Toc83296086"/>
+      <w:bookmarkStart w:id="14" w:name="_Toc83296086"/>
       <w:r>
         <w:rPr>
           <w:lang w:val="es-CO"/>
         </w:rPr>
         <w:lastRenderedPageBreak/>
-        <w:t>P</w:t>
-      </w:r>
-      <w:r>
-        <w:rPr>
-          <w:lang w:val="es-CO"/>
-        </w:rPr>
-        <w:t>lan marcha atrás</w:t>
-      </w:r>
-      <w:bookmarkEnd w:id="13"/>
+        <w:t>Plan marcha atrás</w:t>
+      </w:r>
+      <w:bookmarkEnd w:id="14"/>
     </w:p>
     <w:p>
       <w:pPr>
@@ -12350,13 +12351,7 @@
         <w:rPr>
           <w:lang w:val="es-CO"/>
         </w:rPr>
-        <w:t xml:space="preserve">Para realizar el plan marcha atrás es importante dejar la base de datos en </w:t>
-      </w:r>
-      <w:r>
-        <w:rPr>
-          <w:lang w:val="es-CO"/>
-        </w:rPr>
-        <w:t>el ambiente donde fue creado en este caso PostgreSQL y no realizar ninguna modificación o eliminación de ninguna tabla o dato registrado.</w:t>
+        <w:t>Para realizar el plan marcha atrás es importante dejar la base de datos en el ambiente donde fue creado en este caso PostgreSQL y no realizar ninguna modificación o eliminación de ninguna tabla o dato registrado.</w:t>
       </w:r>
     </w:p>
     <w:p>
@@ -12370,13 +12365,7 @@
         <w:rPr>
           <w:lang w:val="es-CO"/>
         </w:rPr>
-        <w:t>En caso tal de alguna modificación de la estructura de la base de datos se tiene las secuencias DML para no perder nin</w:t>
-      </w:r>
-      <w:r>
-        <w:rPr>
-          <w:lang w:val="es-CO"/>
-        </w:rPr>
-        <w:t>guna tabla, conexión o llaves primarias, esto para tener un respaldo y que la estructura no corra ningún riesgo de ser eliminada o modificada.</w:t>
+        <w:t>En caso tal de alguna modificación de la estructura de la base de datos se tiene las secuencias DML para no perder ninguna tabla, conexión o llaves primarias, esto para tener un respaldo y que la estructura no corra ningún riesgo de ser eliminada o modificada.</w:t>
       </w:r>
     </w:p>
     <w:p>
@@ -12390,13 +12379,7 @@
         <w:rPr>
           <w:lang w:val="es-CO"/>
         </w:rPr>
-        <w:t xml:space="preserve">En caso de la modificación sea en los datos registrados en la base de datos se cuenta con las sentencias DDL las </w:t>
-      </w:r>
-      <w:r>
-        <w:rPr>
-          <w:lang w:val="es-CO"/>
-        </w:rPr>
-        <w:t>cuales tienen como objetivo al ser ejecutada volver a llenar los datos que estaban almacenados anteriormente.</w:t>
+        <w:t>En caso de la modificación sea en los datos registrados en la base de datos se cuenta con las sentencias DDL las cuales tienen como objetivo al ser ejecutada volver a llenar los datos que estaban almacenados anteriormente.</w:t>
       </w:r>
     </w:p>
     <w:p>
@@ -12413,14 +12396,14 @@
           <w:lang w:val="es-CO"/>
         </w:rPr>
       </w:pPr>
-      <w:bookmarkStart w:id="14" w:name="_Toc83296087"/>
+      <w:bookmarkStart w:id="15" w:name="_Toc83296087"/>
       <w:r>
         <w:rPr>
           <w:lang w:val="es-CO"/>
         </w:rPr>
         <w:t>Mecanismo de escalado y manejo de problemas</w:t>
       </w:r>
-      <w:bookmarkEnd w:id="14"/>
+      <w:bookmarkEnd w:id="15"/>
     </w:p>
     <w:p>
       <w:pPr>
@@ -12467,13 +12450,7 @@
         <w:rPr>
           <w:lang w:val="es-CO"/>
         </w:rPr>
-        <w:t xml:space="preserve"> de documentos en diferentes repositorios de forma local y de forma online como podría se</w:t>
-      </w:r>
-      <w:r>
-        <w:rPr>
-          <w:lang w:val="es-CO"/>
-        </w:rPr>
-        <w:t xml:space="preserve">r Git, </w:t>
+        <w:t xml:space="preserve"> de documentos en diferentes repositorios de forma local y de forma online como podría ser Git, </w:t>
       </w:r>
       <w:proofErr w:type="spellStart"/>
       <w:r>
@@ -12504,39 +12481,33 @@
           <w:lang w:val="es-CO"/>
         </w:rPr>
       </w:pPr>
-      <w:bookmarkStart w:id="15" w:name="_Toc83296088"/>
+      <w:bookmarkStart w:id="16" w:name="_Toc83296088"/>
       <w:r>
         <w:rPr>
           <w:lang w:val="es-CO"/>
         </w:rPr>
         <w:t>Plan de implantación</w:t>
       </w:r>
-      <w:bookmarkEnd w:id="15"/>
-    </w:p>
-    <w:p>
-      <w:pPr>
-        <w:rPr>
-          <w:lang w:val="es-CO"/>
-        </w:rPr>
-      </w:pPr>
-    </w:p>
-    <w:p>
-      <w:pPr>
-        <w:rPr>
-          <w:lang w:val="es-CO"/>
-        </w:rPr>
-      </w:pPr>
-      <w:r>
-        <w:rPr>
-          <w:lang w:val="es-CO"/>
-        </w:rPr>
-        <w:t>Lo siguiente será dar a entender el paso a paso que se debe seguir en el caso de una migración a la base de datos del</w:t>
-      </w:r>
-      <w:r>
-        <w:rPr>
-          <w:lang w:val="es-CO"/>
-        </w:rPr>
-        <w:t xml:space="preserve"> gestor de PostgreSQL a Microsoft SQL Server.</w:t>
+      <w:bookmarkEnd w:id="16"/>
+    </w:p>
+    <w:p>
+      <w:pPr>
+        <w:rPr>
+          <w:lang w:val="es-CO"/>
+        </w:rPr>
+      </w:pPr>
+    </w:p>
+    <w:p>
+      <w:pPr>
+        <w:rPr>
+          <w:lang w:val="es-CO"/>
+        </w:rPr>
+      </w:pPr>
+      <w:r>
+        <w:rPr>
+          <w:lang w:val="es-CO"/>
+        </w:rPr>
+        <w:t>Lo siguiente será dar a entender el paso a paso que se debe seguir en el caso de una migración a la base de datos del gestor de PostgreSQL a Microsoft SQL Server.</w:t>
       </w:r>
     </w:p>
     <w:p>
@@ -12594,13 +12565,7 @@
         <w:rPr>
           <w:lang w:val="es-CO"/>
         </w:rPr>
-        <w:t>Comparar los tipos de datos de los gestores de base de dat</w:t>
-      </w:r>
-      <w:r>
-        <w:rPr>
-          <w:lang w:val="es-CO"/>
-        </w:rPr>
-        <w:t>os y analizarlos.</w:t>
+        <w:t>Comparar los tipos de datos de los gestores de base de datos y analizarlos.</w:t>
       </w:r>
     </w:p>
     <w:p>
@@ -12658,13 +12623,7 @@
         <w:rPr>
           <w:lang w:val="es-CO"/>
         </w:rPr>
-        <w:t>migración  f</w:t>
-      </w:r>
-      <w:r>
-        <w:rPr>
-          <w:lang w:val="es-CO"/>
-        </w:rPr>
-        <w:t>ue</w:t>
+        <w:t>migración  fue</w:t>
       </w:r>
       <w:proofErr w:type="gramEnd"/>
       <w:r>
@@ -12673,8 +12632,8 @@
         </w:rPr>
         <w:t xml:space="preserve"> exitosa</w:t>
       </w:r>
-      <w:bookmarkStart w:id="16" w:name="_heading=h.obe2wxp4hugd" w:colFirst="0" w:colLast="0"/>
-      <w:bookmarkEnd w:id="16"/>
+      <w:bookmarkStart w:id="17" w:name="_heading=h.obe2wxp4hugd" w:colFirst="0" w:colLast="0"/>
+      <w:bookmarkEnd w:id="17"/>
       <w:r>
         <w:rPr>
           <w:lang w:val="es-CO"/>
@@ -12730,39 +12689,33 @@
           <w:lang w:val="es-CO"/>
         </w:rPr>
       </w:pPr>
-      <w:bookmarkStart w:id="17" w:name="_Toc83296089"/>
+      <w:bookmarkStart w:id="18" w:name="_Toc83296089"/>
       <w:r>
         <w:rPr>
           <w:lang w:val="es-CO"/>
         </w:rPr>
         <w:t>PLAN DE EJECUCIÓN</w:t>
       </w:r>
-      <w:bookmarkEnd w:id="17"/>
-    </w:p>
-    <w:p>
-      <w:pPr>
-        <w:rPr>
-          <w:lang w:val="es-CO"/>
-        </w:rPr>
-      </w:pPr>
-    </w:p>
-    <w:p>
-      <w:pPr>
-        <w:rPr>
-          <w:lang w:val="es-CO"/>
-        </w:rPr>
-      </w:pPr>
-      <w:r>
-        <w:rPr>
-          <w:lang w:val="es-CO"/>
-        </w:rPr>
-        <w:t>Se identifican las diversas actividades que se realizarán para la migración y se aseguran las diversas funcionalidades que serán necesarias para que la migración se construya de una manera correcta para su ejecución exi</w:t>
-      </w:r>
-      <w:r>
-        <w:rPr>
-          <w:lang w:val="es-CO"/>
-        </w:rPr>
-        <w:t>tosa, estas actividades son plan de formación, plan de soporte y el plan de comunicados.</w:t>
+      <w:bookmarkEnd w:id="18"/>
+    </w:p>
+    <w:p>
+      <w:pPr>
+        <w:rPr>
+          <w:lang w:val="es-CO"/>
+        </w:rPr>
+      </w:pPr>
+    </w:p>
+    <w:p>
+      <w:pPr>
+        <w:rPr>
+          <w:lang w:val="es-CO"/>
+        </w:rPr>
+      </w:pPr>
+      <w:r>
+        <w:rPr>
+          <w:lang w:val="es-CO"/>
+        </w:rPr>
+        <w:t>Se identifican las diversas actividades que se realizarán para la migración y se aseguran las diversas funcionalidades que serán necesarias para que la migración se construya de una manera correcta para su ejecución exitosa, estas actividades son plan de formación, plan de soporte y el plan de comunicados.</w:t>
       </w:r>
     </w:p>
     <w:p>
@@ -12779,14 +12732,14 @@
           <w:lang w:val="es-CO"/>
         </w:rPr>
       </w:pPr>
-      <w:bookmarkStart w:id="18" w:name="_Toc83296090"/>
+      <w:bookmarkStart w:id="19" w:name="_Toc83296090"/>
       <w:r>
         <w:rPr>
           <w:lang w:val="es-CO"/>
         </w:rPr>
         <w:t>Plan de formación</w:t>
       </w:r>
-      <w:bookmarkEnd w:id="18"/>
+      <w:bookmarkEnd w:id="19"/>
     </w:p>
     <w:p>
       <w:pPr>
@@ -12819,13 +12772,7 @@
         <w:rPr>
           <w:lang w:val="es-CO"/>
         </w:rPr>
-        <w:t xml:space="preserve"> no será necesario informarles del cambio deb</w:t>
-      </w:r>
-      <w:r>
-        <w:rPr>
-          <w:lang w:val="es-CO"/>
-        </w:rPr>
-        <w:t>ido a que no notarán ningún tipo de cambio en el aplicativo o página web</w:t>
+        <w:t xml:space="preserve"> no será necesario informarles del cambio debido a que no notarán ningún tipo de cambio en el aplicativo o página web</w:t>
       </w:r>
     </w:p>
     <w:p>
@@ -12842,39 +12789,33 @@
           <w:lang w:val="es-CO"/>
         </w:rPr>
       </w:pPr>
-      <w:bookmarkStart w:id="19" w:name="_Toc83296091"/>
+      <w:bookmarkStart w:id="20" w:name="_Toc83296091"/>
       <w:r>
         <w:rPr>
           <w:lang w:val="es-CO"/>
         </w:rPr>
         <w:t>Plan de soporte</w:t>
       </w:r>
-      <w:bookmarkEnd w:id="19"/>
-    </w:p>
-    <w:p>
-      <w:pPr>
-        <w:rPr>
-          <w:lang w:val="es-CO"/>
-        </w:rPr>
-      </w:pPr>
-    </w:p>
-    <w:p>
-      <w:pPr>
-        <w:rPr>
-          <w:lang w:val="es-CO"/>
-        </w:rPr>
-      </w:pPr>
-      <w:r>
-        <w:rPr>
-          <w:lang w:val="es-CO"/>
-        </w:rPr>
-        <w:t>En el plan de soporte en caso tal de que un usuario detecte alguna incidencia en la página web y sea comunicada al sector de soporte, ellos verificarán este cambio y realizarán el debido seguimiento a este caso, realizando un informe al sector de desarroll</w:t>
-      </w:r>
-      <w:r>
-        <w:rPr>
-          <w:lang w:val="es-CO"/>
-        </w:rPr>
-        <w:t xml:space="preserve">o para que se realice el debido proceso de este problema dándole solución. Por </w:t>
+      <w:bookmarkEnd w:id="20"/>
+    </w:p>
+    <w:p>
+      <w:pPr>
+        <w:rPr>
+          <w:lang w:val="es-CO"/>
+        </w:rPr>
+      </w:pPr>
+    </w:p>
+    <w:p>
+      <w:pPr>
+        <w:rPr>
+          <w:lang w:val="es-CO"/>
+        </w:rPr>
+      </w:pPr>
+      <w:r>
+        <w:rPr>
+          <w:lang w:val="es-CO"/>
+        </w:rPr>
+        <w:t xml:space="preserve">En el plan de soporte en caso tal de que un usuario detecte alguna incidencia en la página web y sea comunicada al sector de soporte, ellos verificarán este cambio y realizarán el debido seguimiento a este caso, realizando un informe al sector de desarrollo para que se realice el debido proceso de este problema dándole solución. Por </w:t>
       </w:r>
       <w:proofErr w:type="gramStart"/>
       <w:r>
@@ -12905,20 +12846,14 @@
           <w:lang w:val="es-CO"/>
         </w:rPr>
       </w:pPr>
-      <w:bookmarkStart w:id="20" w:name="_Toc83296092"/>
-      <w:r>
-        <w:rPr>
-          <w:lang w:val="es-CO"/>
-        </w:rPr>
-        <w:t>Plan de comuni</w:t>
-      </w:r>
-      <w:r>
-        <w:rPr>
-          <w:lang w:val="es-CO"/>
-        </w:rPr>
-        <w:t>caciones</w:t>
-      </w:r>
-      <w:bookmarkEnd w:id="20"/>
+      <w:bookmarkStart w:id="21" w:name="_Toc83296092"/>
+      <w:r>
+        <w:rPr>
+          <w:lang w:val="es-CO"/>
+        </w:rPr>
+        <w:t>Plan de comunicaciones</w:t>
+      </w:r>
+      <w:bookmarkEnd w:id="21"/>
     </w:p>
     <w:p>
       <w:pPr>
@@ -12951,13 +12886,7 @@
         <w:rPr>
           <w:lang w:val="es-CO"/>
         </w:rPr>
-        <w:t xml:space="preserve"> informe el cual tendrá la d</w:t>
-      </w:r>
-      <w:r>
-        <w:rPr>
-          <w:lang w:val="es-CO"/>
-        </w:rPr>
-        <w:t>escripción detallada del incidente que el usuario afectó en el transcurso de su interacción.</w:t>
+        <w:t xml:space="preserve"> informe el cual tendrá la descripción detallada del incidente que el usuario afectó en el transcurso de su interacción.</w:t>
       </w:r>
     </w:p>
     <w:p>

</xml_diff>